<commit_message>
dodata funkcija za inicijalizaciju baze
</commit_message>
<xml_diff>
--- a/!docs/Faza 04 - Modelovanje baze podataka/!Specifikacija baze podataka.docx
+++ b/!docs/Faza 04 - Modelovanje baze podataka/!Specifikacija baze podataka.docx
@@ -4946,7 +4946,7 @@
                 <w:szCs w:val="20"/>
                 <w:lang w:val="sr-Latn-RS"/>
               </w:rPr>
-              <w:t>binary(</w:t>
+              <w:t>char(</w:t>
             </w:r>
             <w:r>
               <w:rPr>
@@ -4956,7 +4956,7 @@
                 <w:szCs w:val="20"/>
                 <w:lang w:val="sr-Latn-RS"/>
               </w:rPr>
-              <w:t>16</w:t>
+              <w:t>128</w:t>
             </w:r>
             <w:r>
               <w:rPr>

</xml_diff>